<commit_message>
Api da abertura automática de cards
</commit_message>
<xml_diff>
--- a/documentacao/Grupo 8 - Documento.docx
+++ b/documentacao/Grupo 8 - Documento.docx
@@ -2379,7 +2379,21 @@
           <w:rFonts w:ascii="Times New Roman" w:eastAsia="Times New Roman" w:hAnsi="Times New Roman" w:cs="Times New Roman"/>
           <w:sz w:val="24"/>
         </w:rPr>
-        <w:t xml:space="preserve"> Essa migração do manual para o digital que também teve grande adesão das pessoas, que atualmente possui diversas categorias de totens que atendem as mais diversas necessidades do mercado, continuaram a facilitar a transação de dados de forma segura e eficiente com a nossa solução.</w:t>
+        <w:t xml:space="preserve"> Essa migração do manual para o digital</w:t>
+      </w:r>
+      <w:r>
+        <w:rPr>
+          <w:rFonts w:ascii="Times New Roman" w:eastAsia="Times New Roman" w:hAnsi="Times New Roman" w:cs="Times New Roman"/>
+          <w:sz w:val="24"/>
+        </w:rPr>
+        <w:t>,</w:t>
+      </w:r>
+      <w:r>
+        <w:rPr>
+          <w:rFonts w:ascii="Times New Roman" w:eastAsia="Times New Roman" w:hAnsi="Times New Roman" w:cs="Times New Roman"/>
+          <w:sz w:val="24"/>
+        </w:rPr>
+        <w:t xml:space="preserve"> que também teve grande adesão das pessoas, que atualmente possui diversas categorias de totens que atendem as mais diversas necessidades do mercado, continuaram a facilitar a transação de dados de forma segura e eficiente com a nossa solução.</w:t>
       </w:r>
     </w:p>
     <w:p>
@@ -2476,10 +2490,10 @@
       </w:pPr>
       <w:r>
         <w:object w:dxaOrig="1958" w:dyaOrig="2001" w14:anchorId="55316476">
-          <v:rect id="rectole0000000000" o:spid="_x0000_i1025" style="width:98pt;height:100pt" o:ole="" o:preferrelative="t" stroked="f">
+          <v:rect id="rectole0000000000" o:spid="_x0000_i1025" style="width:98.25pt;height:99.75pt" o:ole="" o:preferrelative="t" stroked="f">
             <v:imagedata r:id="rId8" o:title=""/>
           </v:rect>
-          <o:OLEObject Type="Embed" ProgID="StaticMetafile" ShapeID="rectole0000000000" DrawAspect="Content" ObjectID="_1723800463" r:id="rId9"/>
+          <o:OLEObject Type="Embed" ProgID="StaticMetafile" ShapeID="rectole0000000000" DrawAspect="Content" ObjectID="_1725394189" r:id="rId9"/>
         </w:object>
       </w:r>
     </w:p>
@@ -2886,6 +2900,7 @@
         </w:rPr>
         <w:t xml:space="preserve"> um login e senha para monitorar dashboards que </w:t>
       </w:r>
+      <w:proofErr w:type="gramStart"/>
       <w:r>
         <w:rPr>
           <w:rFonts w:ascii="Times New Roman" w:eastAsia="Times New Roman" w:hAnsi="Times New Roman" w:cs="Times New Roman"/>
@@ -2898,7 +2913,15 @@
           <w:rFonts w:ascii="Times New Roman" w:eastAsia="Times New Roman" w:hAnsi="Times New Roman" w:cs="Times New Roman"/>
           <w:sz w:val="24"/>
         </w:rPr>
-        <w:t xml:space="preserve"> funcionando em tempo real</w:t>
+        <w:t xml:space="preserve"> funcionando</w:t>
+      </w:r>
+      <w:proofErr w:type="gramEnd"/>
+      <w:r>
+        <w:rPr>
+          <w:rFonts w:ascii="Times New Roman" w:eastAsia="Times New Roman" w:hAnsi="Times New Roman" w:cs="Times New Roman"/>
+          <w:sz w:val="24"/>
+        </w:rPr>
+        <w:t xml:space="preserve"> em tempo real</w:t>
       </w:r>
       <w:r>
         <w:rPr>
@@ -3136,6 +3159,7 @@
       <w:r>
         <w:rPr>
           <w:rFonts w:ascii="Simplon Mono" w:eastAsia="Simplon Mono" w:hAnsi="Simplon Mono" w:cs="Simplon Mono"/>
+          <w:noProof/>
           <w:color w:val="595959"/>
         </w:rPr>
         <w:drawing>
@@ -3378,7 +3402,23 @@
           <w:rFonts w:ascii="Times New Roman" w:eastAsia="Times New Roman" w:hAnsi="Times New Roman" w:cs="Times New Roman"/>
           <w:sz w:val="24"/>
         </w:rPr>
-        <w:t>Responsável pelo desenvolvimento das telas de Login e Cadastro para a utilização do nosso cliente e também responsável pela criação e estilização das dashboards;</w:t>
+        <w:t xml:space="preserve">Responsável pelo desenvolvimento das telas de Login e Cadastro para a utilização do nosso cliente </w:t>
+      </w:r>
+      <w:proofErr w:type="gramStart"/>
+      <w:r>
+        <w:rPr>
+          <w:rFonts w:ascii="Times New Roman" w:eastAsia="Times New Roman" w:hAnsi="Times New Roman" w:cs="Times New Roman"/>
+          <w:sz w:val="24"/>
+        </w:rPr>
+        <w:t>e também</w:t>
+      </w:r>
+      <w:proofErr w:type="gramEnd"/>
+      <w:r>
+        <w:rPr>
+          <w:rFonts w:ascii="Times New Roman" w:eastAsia="Times New Roman" w:hAnsi="Times New Roman" w:cs="Times New Roman"/>
+          <w:sz w:val="24"/>
+        </w:rPr>
+        <w:t xml:space="preserve"> responsável pela criação e estilização das dashboards;</w:t>
       </w:r>
     </w:p>
     <w:p>
@@ -3429,7 +3469,23 @@
           <w:rFonts w:ascii="Times New Roman" w:eastAsia="Times New Roman" w:hAnsi="Times New Roman" w:cs="Times New Roman"/>
           <w:sz w:val="24"/>
         </w:rPr>
-        <w:t>Responsável pelo desenvolvimento das telas de Login e Cadastro para a utilização do nosso cliente e também pelo desenvolvimento da aplicação de Python;</w:t>
+        <w:t xml:space="preserve">Responsável pelo desenvolvimento das telas de Login e Cadastro para a utilização do nosso cliente </w:t>
+      </w:r>
+      <w:proofErr w:type="gramStart"/>
+      <w:r>
+        <w:rPr>
+          <w:rFonts w:ascii="Times New Roman" w:eastAsia="Times New Roman" w:hAnsi="Times New Roman" w:cs="Times New Roman"/>
+          <w:sz w:val="24"/>
+        </w:rPr>
+        <w:t>e também</w:t>
+      </w:r>
+      <w:proofErr w:type="gramEnd"/>
+      <w:r>
+        <w:rPr>
+          <w:rFonts w:ascii="Times New Roman" w:eastAsia="Times New Roman" w:hAnsi="Times New Roman" w:cs="Times New Roman"/>
+          <w:sz w:val="24"/>
+        </w:rPr>
+        <w:t xml:space="preserve"> pelo desenvolvimento da aplicação de Python;</w:t>
       </w:r>
     </w:p>
     <w:p>
@@ -3694,7 +3750,21 @@
         <w:rPr>
           <w:rFonts w:ascii="Times New Roman" w:eastAsia="Times New Roman" w:hAnsi="Times New Roman" w:cs="Times New Roman"/>
         </w:rPr>
-        <w:t>(Inicio), uma tela com uma melhor explicação sobre nosso segmento de negócio</w:t>
+        <w:t>(</w:t>
+      </w:r>
+      <w:proofErr w:type="gramStart"/>
+      <w:r>
+        <w:rPr>
+          <w:rFonts w:ascii="Times New Roman" w:eastAsia="Times New Roman" w:hAnsi="Times New Roman" w:cs="Times New Roman"/>
+        </w:rPr>
+        <w:t>Inicio</w:t>
+      </w:r>
+      <w:proofErr w:type="gramEnd"/>
+      <w:r>
+        <w:rPr>
+          <w:rFonts w:ascii="Times New Roman" w:eastAsia="Times New Roman" w:hAnsi="Times New Roman" w:cs="Times New Roman"/>
+        </w:rPr>
+        <w:t>), uma tela com uma melhor explicação sobre nosso segmento de negócio</w:t>
       </w:r>
       <w:r>
         <w:rPr>
@@ -3881,6 +3951,7 @@
       <w:r>
         <w:rPr>
           <w:rFonts w:ascii="Times New Roman" w:eastAsia="Times New Roman" w:hAnsi="Times New Roman" w:cs="Times New Roman"/>
+          <w:noProof/>
           <w:sz w:val="32"/>
           <w:szCs w:val="32"/>
         </w:rPr>
@@ -4617,20 +4688,18 @@
     </w:p>
     <w:sdt>
       <w:sdtPr>
+        <w:rPr>
+          <w:rFonts w:asciiTheme="minorHAnsi" w:eastAsiaTheme="minorEastAsia" w:hAnsiTheme="minorHAnsi" w:cstheme="minorBidi"/>
+          <w:color w:val="auto"/>
+          <w:sz w:val="22"/>
+          <w:szCs w:val="22"/>
+        </w:rPr>
         <w:id w:val="546649004"/>
         <w:docPartObj>
           <w:docPartGallery w:val="Bibliographies"/>
           <w:docPartUnique/>
         </w:docPartObj>
       </w:sdtPr>
-      <w:sdtEndPr>
-        <w:rPr>
-          <w:rFonts w:asciiTheme="minorHAnsi" w:eastAsiaTheme="minorEastAsia" w:hAnsiTheme="minorHAnsi" w:cstheme="minorBidi"/>
-          <w:color w:val="auto"/>
-          <w:sz w:val="22"/>
-          <w:szCs w:val="22"/>
-        </w:rPr>
-      </w:sdtEndPr>
       <w:sdtContent>
         <w:p>
           <w:pPr>

</xml_diff>